<commit_message>
completion de la doc
</commit_message>
<xml_diff>
--- a/Doc/B65_S1_Conception_Clovis_Perin.docx
+++ b/Doc/B65_S1_Conception_Clovis_Perin.docx
@@ -1,6 +1,6 @@
 
 <file path=word/document.xml><?xml version="1.0" encoding="utf-8"?>
-<w:document xmlns:wpc="http://schemas.microsoft.com/office/word/2010/wordprocessingCanvas" xmlns:cx="http://schemas.microsoft.com/office/drawing/2014/chartex" xmlns:mc="http://schemas.openxmlformats.org/markup-compatibility/2006" xmlns:o="urn:schemas-microsoft-com:office:office" xmlns:r="http://schemas.openxmlformats.org/officeDocument/2006/relationships" xmlns:m="http://schemas.openxmlformats.org/officeDocument/2006/math" xmlns:v="urn:schemas-microsoft-com:vml" xmlns:wp14="http://schemas.microsoft.com/office/word/2010/wordprocessingDrawing" xmlns:wp="http://schemas.openxmlformats.org/drawingml/2006/wordprocessingDrawing" xmlns:w10="urn:schemas-microsoft-com:office:word" xmlns:w="http://schemas.openxmlformats.org/wordprocessingml/2006/main" xmlns:w14="http://schemas.microsoft.com/office/word/2010/wordml" xmlns:w15="http://schemas.microsoft.com/office/word/2012/wordml" xmlns:w16se="http://schemas.microsoft.com/office/word/2015/wordml/symex" xmlns:wpg="http://schemas.microsoft.com/office/word/2010/wordprocessingGroup" xmlns:wpi="http://schemas.microsoft.com/office/word/2010/wordprocessingInk" xmlns:wne="http://schemas.microsoft.com/office/word/2006/wordml" xmlns:wps="http://schemas.microsoft.com/office/word/2010/wordprocessingShape" mc:Ignorable="w14 w15 w16se wp14">
+<w:document xmlns:wpc="http://schemas.microsoft.com/office/word/2010/wordprocessingCanvas" xmlns:mc="http://schemas.openxmlformats.org/markup-compatibility/2006" xmlns:o="urn:schemas-microsoft-com:office:office" xmlns:r="http://schemas.openxmlformats.org/officeDocument/2006/relationships" xmlns:m="http://schemas.openxmlformats.org/officeDocument/2006/math" xmlns:v="urn:schemas-microsoft-com:vml" xmlns:wp14="http://schemas.microsoft.com/office/word/2010/wordprocessingDrawing" xmlns:wp="http://schemas.openxmlformats.org/drawingml/2006/wordprocessingDrawing" xmlns:w10="urn:schemas-microsoft-com:office:word" xmlns:w="http://schemas.openxmlformats.org/wordprocessingml/2006/main" xmlns:w14="http://schemas.microsoft.com/office/word/2010/wordml" xmlns:w15="http://schemas.microsoft.com/office/word/2012/wordml" xmlns:wpg="http://schemas.microsoft.com/office/word/2010/wordprocessingGroup" xmlns:wpi="http://schemas.microsoft.com/office/word/2010/wordprocessingInk" xmlns:wne="http://schemas.microsoft.com/office/word/2006/wordml" xmlns:wps="http://schemas.microsoft.com/office/word/2010/wordprocessingShape" mc:Ignorable="w14 w15 wp14">
   <w:body>
     <w:sdt>
       <w:sdtPr>
@@ -124,27 +124,7 @@
                         <w:sz w:val="88"/>
                         <w:szCs w:val="88"/>
                       </w:rPr>
-                      <w:t>Web-</w:t>
-                    </w:r>
-                    <w:proofErr w:type="spellStart"/>
-                    <w:r>
-                      <w:rPr>
-                        <w:rFonts w:asciiTheme="majorHAnsi" w:eastAsiaTheme="majorEastAsia" w:hAnsiTheme="majorHAnsi" w:cstheme="majorBidi"/>
-                        <w:color w:val="5B9BD5" w:themeColor="accent1"/>
-                        <w:sz w:val="88"/>
-                        <w:szCs w:val="88"/>
-                      </w:rPr>
-                      <w:t>based</w:t>
-                    </w:r>
-                    <w:proofErr w:type="spellEnd"/>
-                    <w:r>
-                      <w:rPr>
-                        <w:rFonts w:asciiTheme="majorHAnsi" w:eastAsiaTheme="majorEastAsia" w:hAnsiTheme="majorHAnsi" w:cstheme="majorBidi"/>
-                        <w:color w:val="5B9BD5" w:themeColor="accent1"/>
-                        <w:sz w:val="88"/>
-                        <w:szCs w:val="88"/>
-                      </w:rPr>
-                      <w:t xml:space="preserve"> RPG</w:t>
+                      <w:t>Web-based RPG</w:t>
                     </w:r>
                   </w:p>
                 </w:sdtContent>
@@ -253,7 +233,7 @@
                         <w:sz w:val="28"/>
                         <w:szCs w:val="28"/>
                       </w:rPr>
-                      <w:t>Perin Clovis</w:t>
+                      <w:t>Akiro</w:t>
                     </w:r>
                   </w:p>
                 </w:sdtContent>
@@ -370,7 +350,9 @@
               <w:tab w:val="right" w:leader="dot" w:pos="8630"/>
             </w:tabs>
             <w:rPr>
+              <w:rFonts w:eastAsiaTheme="minorEastAsia"/>
               <w:noProof/>
+              <w:lang w:val="en-CA" w:eastAsia="en-CA"/>
             </w:rPr>
           </w:pPr>
           <w:r>
@@ -382,7 +364,7 @@
           <w:r>
             <w:fldChar w:fldCharType="separate"/>
           </w:r>
-          <w:hyperlink w:anchor="_Toc475429456" w:history="1">
+          <w:hyperlink w:anchor="_Toc475811072" w:history="1">
             <w:r>
               <w:rPr>
                 <w:rStyle w:val="Lienhypertexte"/>
@@ -409,7 +391,7 @@
                 <w:noProof/>
                 <w:webHidden/>
               </w:rPr>
-              <w:instrText xml:space="preserve"> PAGEREF _Toc475429456 \h </w:instrText>
+              <w:instrText xml:space="preserve"> PAGEREF _Toc475811072 \h </w:instrText>
             </w:r>
             <w:r>
               <w:rPr>
@@ -429,7 +411,7 @@
                 <w:noProof/>
                 <w:webHidden/>
               </w:rPr>
-              <w:t>2</w:t>
+              <w:t>1</w:t>
             </w:r>
             <w:r>
               <w:rPr>
@@ -447,10 +429,12 @@
               <w:tab w:val="right" w:leader="dot" w:pos="8630"/>
             </w:tabs>
             <w:rPr>
+              <w:rFonts w:eastAsiaTheme="minorEastAsia"/>
               <w:noProof/>
+              <w:lang w:val="en-CA" w:eastAsia="en-CA"/>
             </w:rPr>
           </w:pPr>
-          <w:hyperlink w:anchor="_Toc475429457" w:history="1">
+          <w:hyperlink w:anchor="_Toc475811073" w:history="1">
             <w:r>
               <w:rPr>
                 <w:rStyle w:val="Lienhypertexte"/>
@@ -477,7 +461,7 @@
                 <w:noProof/>
                 <w:webHidden/>
               </w:rPr>
-              <w:instrText xml:space="preserve"> PAGEREF _Toc475429457 \h </w:instrText>
+              <w:instrText xml:space="preserve"> PAGEREF _Toc475811073 \h </w:instrText>
             </w:r>
             <w:r>
               <w:rPr>
@@ -515,16 +499,18 @@
               <w:tab w:val="right" w:leader="dot" w:pos="8630"/>
             </w:tabs>
             <w:rPr>
+              <w:rFonts w:eastAsiaTheme="minorEastAsia"/>
               <w:noProof/>
+              <w:lang w:val="en-CA" w:eastAsia="en-CA"/>
             </w:rPr>
           </w:pPr>
-          <w:hyperlink w:anchor="_Toc475429458" w:history="1">
+          <w:hyperlink w:anchor="_Toc475811074" w:history="1">
             <w:r>
               <w:rPr>
                 <w:rStyle w:val="Lienhypertexte"/>
                 <w:noProof/>
               </w:rPr>
-              <w:t>L’interface Utilisateur :</w:t>
+              <w:t>Phase de combat :</w:t>
             </w:r>
             <w:r>
               <w:rPr>
@@ -545,7 +531,7 @@
                 <w:noProof/>
                 <w:webHidden/>
               </w:rPr>
-              <w:instrText xml:space="preserve"> PAGEREF _Toc475429458 \h </w:instrText>
+              <w:instrText xml:space="preserve"> PAGEREF _Toc475811074 \h </w:instrText>
             </w:r>
             <w:r>
               <w:rPr>
@@ -565,7 +551,7 @@
                 <w:noProof/>
                 <w:webHidden/>
               </w:rPr>
-              <w:t>3</w:t>
+              <w:t>2</w:t>
             </w:r>
             <w:r>
               <w:rPr>
@@ -583,16 +569,18 @@
               <w:tab w:val="right" w:leader="dot" w:pos="8630"/>
             </w:tabs>
             <w:rPr>
+              <w:rFonts w:eastAsiaTheme="minorEastAsia"/>
               <w:noProof/>
+              <w:lang w:val="en-CA" w:eastAsia="en-CA"/>
             </w:rPr>
           </w:pPr>
-          <w:hyperlink w:anchor="_Toc475429459" w:history="1">
+          <w:hyperlink w:anchor="_Toc475811075" w:history="1">
             <w:r>
               <w:rPr>
                 <w:rStyle w:val="Lienhypertexte"/>
                 <w:noProof/>
               </w:rPr>
-              <w:t>Caracteristiques des personnages :</w:t>
+              <w:t>Système de classe :</w:t>
             </w:r>
             <w:r>
               <w:rPr>
@@ -613,7 +601,7 @@
                 <w:noProof/>
                 <w:webHidden/>
               </w:rPr>
-              <w:instrText xml:space="preserve"> PAGEREF _Toc475429459 \h </w:instrText>
+              <w:instrText xml:space="preserve"> PAGEREF _Toc475811075 \h </w:instrText>
             </w:r>
             <w:r>
               <w:rPr>
@@ -633,7 +621,7 @@
                 <w:noProof/>
                 <w:webHidden/>
               </w:rPr>
-              <w:t>4</w:t>
+              <w:t>3</w:t>
             </w:r>
             <w:r>
               <w:rPr>
@@ -651,16 +639,18 @@
               <w:tab w:val="right" w:leader="dot" w:pos="8630"/>
             </w:tabs>
             <w:rPr>
+              <w:rFonts w:eastAsiaTheme="minorEastAsia"/>
               <w:noProof/>
+              <w:lang w:val="en-CA" w:eastAsia="en-CA"/>
             </w:rPr>
           </w:pPr>
-          <w:hyperlink w:anchor="_Toc475429460" w:history="1">
+          <w:hyperlink w:anchor="_Toc475811076" w:history="1">
             <w:r>
               <w:rPr>
                 <w:rStyle w:val="Lienhypertexte"/>
                 <w:noProof/>
               </w:rPr>
-              <w:t>Phase de combat :</w:t>
+              <w:t>Caractéristiques des personnages :</w:t>
             </w:r>
             <w:r>
               <w:rPr>
@@ -681,7 +671,7 @@
                 <w:noProof/>
                 <w:webHidden/>
               </w:rPr>
-              <w:instrText xml:space="preserve"> PAGEREF _Toc475429460 \h </w:instrText>
+              <w:instrText xml:space="preserve"> PAGEREF _Toc475811076 \h </w:instrText>
             </w:r>
             <w:r>
               <w:rPr>
@@ -701,7 +691,7 @@
                 <w:noProof/>
                 <w:webHidden/>
               </w:rPr>
-              <w:t>4</w:t>
+              <w:t>3</w:t>
             </w:r>
             <w:r>
               <w:rPr>
@@ -719,15 +709,87 @@
               <w:tab w:val="right" w:leader="dot" w:pos="8630"/>
             </w:tabs>
             <w:rPr>
+              <w:rFonts w:eastAsiaTheme="minorEastAsia"/>
               <w:noProof/>
+              <w:lang w:val="en-CA" w:eastAsia="en-CA"/>
             </w:rPr>
           </w:pPr>
-          <w:hyperlink w:anchor="_Toc475429461" w:history="1">
+          <w:hyperlink w:anchor="_Toc475811077" w:history="1">
             <w:r>
               <w:rPr>
                 <w:rStyle w:val="Lienhypertexte"/>
                 <w:noProof/>
               </w:rPr>
+              <w:t>L’interface Utilisateur :</w:t>
+            </w:r>
+            <w:r>
+              <w:rPr>
+                <w:noProof/>
+                <w:webHidden/>
+              </w:rPr>
+              <w:tab/>
+            </w:r>
+            <w:r>
+              <w:rPr>
+                <w:noProof/>
+                <w:webHidden/>
+              </w:rPr>
+              <w:fldChar w:fldCharType="begin"/>
+            </w:r>
+            <w:r>
+              <w:rPr>
+                <w:noProof/>
+                <w:webHidden/>
+              </w:rPr>
+              <w:instrText xml:space="preserve"> PAGEREF _Toc475811077 \h </w:instrText>
+            </w:r>
+            <w:r>
+              <w:rPr>
+                <w:noProof/>
+                <w:webHidden/>
+              </w:rPr>
+            </w:r>
+            <w:r>
+              <w:rPr>
+                <w:noProof/>
+                <w:webHidden/>
+              </w:rPr>
+              <w:fldChar w:fldCharType="separate"/>
+            </w:r>
+            <w:r>
+              <w:rPr>
+                <w:noProof/>
+                <w:webHidden/>
+              </w:rPr>
+              <w:t>4</w:t>
+            </w:r>
+            <w:r>
+              <w:rPr>
+                <w:noProof/>
+                <w:webHidden/>
+              </w:rPr>
+              <w:fldChar w:fldCharType="end"/>
+            </w:r>
+          </w:hyperlink>
+        </w:p>
+        <w:p>
+          <w:pPr>
+            <w:pStyle w:val="TM2"/>
+            <w:tabs>
+              <w:tab w:val="right" w:leader="dot" w:pos="8630"/>
+            </w:tabs>
+            <w:rPr>
+              <w:rFonts w:eastAsiaTheme="minorEastAsia"/>
+              <w:noProof/>
+              <w:lang w:val="en-CA" w:eastAsia="en-CA"/>
+            </w:rPr>
+          </w:pPr>
+          <w:hyperlink w:anchor="_Toc475811078" w:history="1">
+            <w:r>
+              <w:rPr>
+                <w:rStyle w:val="Lienhypertexte"/>
+                <w:noProof/>
+              </w:rPr>
               <w:t>Diagramme UML :</w:t>
             </w:r>
             <w:r>
@@ -749,7 +811,7 @@
                 <w:noProof/>
                 <w:webHidden/>
               </w:rPr>
-              <w:instrText xml:space="preserve"> PAGEREF _Toc475429461 \h </w:instrText>
+              <w:instrText xml:space="preserve"> PAGEREF _Toc475811078 \h </w:instrText>
             </w:r>
             <w:r>
               <w:rPr>
@@ -796,12 +858,12 @@
       <w:pPr>
         <w:pStyle w:val="Titre2"/>
       </w:pPr>
-      <w:bookmarkStart w:id="0" w:name="_Toc475429456"/>
     </w:p>
     <w:p>
       <w:pPr>
         <w:pStyle w:val="Titre2"/>
       </w:pPr>
+      <w:bookmarkStart w:id="0" w:name="_Toc475811072"/>
       <w:r>
         <w:t>Introduction :</w:t>
       </w:r>
@@ -854,36 +916,16 @@
           <w:sz w:val="24"/>
           <w:szCs w:val="24"/>
         </w:rPr>
-        <w:t xml:space="preserve">Le jeu sera un Open-World. Les combat se dérouleront par équipe, contre des intelligences artificielles. Les personnages auront chacun </w:t>
-      </w:r>
-      <w:proofErr w:type="gramStart"/>
-      <w:r>
-        <w:rPr>
-          <w:rFonts w:ascii="Arial" w:hAnsi="Arial" w:cs="Arial"/>
-          <w:sz w:val="24"/>
-          <w:szCs w:val="24"/>
-        </w:rPr>
-        <w:t>leur propre caractéristiques</w:t>
-      </w:r>
-      <w:proofErr w:type="gramEnd"/>
-      <w:r>
-        <w:rPr>
-          <w:rFonts w:ascii="Arial" w:hAnsi="Arial" w:cs="Arial"/>
-          <w:sz w:val="24"/>
-          <w:szCs w:val="24"/>
-        </w:rPr>
-        <w:t xml:space="preserve"> tels que l’expérience et autres </w:t>
-      </w:r>
-      <w:proofErr w:type="spellStart"/>
-      <w:r>
-        <w:rPr>
-          <w:rFonts w:ascii="Arial" w:hAnsi="Arial" w:cs="Arial"/>
-          <w:sz w:val="24"/>
-          <w:szCs w:val="24"/>
-        </w:rPr>
-        <w:t>stats</w:t>
-      </w:r>
-      <w:proofErr w:type="spellEnd"/>
+        <w:t xml:space="preserve">Le jeu sera un Open-World. Les combat se dérouleront par équipe, contre des intelligences artificielles. Les personnages auront chacun leur propre caractéristiques tels </w:t>
+      </w:r>
+      <w:r>
+        <w:rPr>
+          <w:rFonts w:ascii="Arial" w:hAnsi="Arial" w:cs="Arial"/>
+          <w:sz w:val="24"/>
+          <w:szCs w:val="24"/>
+        </w:rPr>
+        <w:t>que l’expérience et autres statistiques</w:t>
+      </w:r>
       <w:r>
         <w:rPr>
           <w:rFonts w:ascii="Arial" w:hAnsi="Arial" w:cs="Arial"/>
@@ -926,16 +968,14 @@
         </w:rPr>
         <w:t xml:space="preserve">Les deux librairies suivantes seront considérées pour la gestion de la 2D </w:t>
       </w:r>
-      <w:proofErr w:type="spellStart"/>
-      <w:r>
-        <w:rPr>
-          <w:rFonts w:ascii="Arial" w:hAnsi="Arial" w:cs="Arial"/>
-          <w:sz w:val="24"/>
-          <w:szCs w:val="24"/>
-        </w:rPr>
-        <w:t>isometrique</w:t>
-      </w:r>
-      <w:proofErr w:type="spellEnd"/>
+      <w:r>
+        <w:rPr>
+          <w:rFonts w:ascii="Arial" w:hAnsi="Arial" w:cs="Arial"/>
+          <w:sz w:val="24"/>
+          <w:szCs w:val="24"/>
+        </w:rPr>
+        <w:t>isométrique</w:t>
+      </w:r>
       <w:r>
         <w:rPr>
           <w:rFonts w:ascii="Arial" w:hAnsi="Arial" w:cs="Arial"/>
@@ -1033,10 +1073,13 @@
           <w:sz w:val="30"/>
           <w:szCs w:val="26"/>
           <w:u w:val="single"/>
-        </w:rPr>
-      </w:pPr>
-      <w:bookmarkStart w:id="1" w:name="_Toc475429457"/>
-      <w:r>
+          <w:lang w:val="en-CA"/>
+        </w:rPr>
+      </w:pPr>
+      <w:r>
+        <w:rPr>
+          <w:lang w:val="en-CA"/>
+        </w:rPr>
         <w:br w:type="page"/>
       </w:r>
     </w:p>
@@ -1044,17 +1087,10 @@
       <w:pPr>
         <w:pStyle w:val="Titre2"/>
       </w:pPr>
+      <w:bookmarkStart w:id="1" w:name="_Toc475811073"/>
       <w:r>
         <w:lastRenderedPageBreak/>
-        <w:t xml:space="preserve">La </w:t>
-      </w:r>
-      <w:proofErr w:type="spellStart"/>
-      <w:r>
-        <w:t>map</w:t>
-      </w:r>
-      <w:proofErr w:type="spellEnd"/>
-      <w:r>
-        <w:t> :</w:t>
+        <w:t>La map :</w:t>
       </w:r>
       <w:bookmarkEnd w:id="1"/>
     </w:p>
@@ -1074,16 +1110,14 @@
         </w:rPr>
         <w:t xml:space="preserve">La carte du monde sera composée d’une grande matrice contenant elle-même des cartes plus petites. Le système sera </w:t>
       </w:r>
-      <w:proofErr w:type="gramStart"/>
-      <w:r>
-        <w:rPr>
-          <w:rFonts w:ascii="Arial" w:hAnsi="Arial" w:cs="Arial"/>
-          <w:sz w:val="24"/>
-          <w:szCs w:val="24"/>
-        </w:rPr>
-        <w:t>organisée</w:t>
-      </w:r>
-      <w:proofErr w:type="gramEnd"/>
+      <w:r>
+        <w:rPr>
+          <w:rFonts w:ascii="Arial" w:hAnsi="Arial" w:cs="Arial"/>
+          <w:sz w:val="24"/>
+          <w:szCs w:val="24"/>
+        </w:rPr>
+        <w:t>organisé</w:t>
+      </w:r>
       <w:r>
         <w:rPr>
           <w:rFonts w:ascii="Arial" w:hAnsi="Arial" w:cs="Arial"/>
@@ -1113,7 +1147,7 @@
       <w:r>
         <w:rPr>
           <w:noProof/>
-          <w:lang w:eastAsia="fr-CA"/>
+          <w:lang w:val="en-CA" w:eastAsia="en-CA"/>
         </w:rPr>
         <w:drawing>
           <wp:inline distT="0" distB="1270" distL="0" distR="0">
@@ -1204,15 +1238,6 @@
           <w:szCs w:val="24"/>
         </w:rPr>
       </w:pPr>
-    </w:p>
-    <w:p>
-      <w:pPr>
-        <w:rPr>
-          <w:rFonts w:ascii="Arial" w:hAnsi="Arial" w:cs="Arial"/>
-          <w:sz w:val="24"/>
-          <w:szCs w:val="24"/>
-        </w:rPr>
-      </w:pPr>
       <w:r>
         <w:rPr>
           <w:rFonts w:ascii="Arial" w:hAnsi="Arial" w:cs="Arial"/>
@@ -1235,7 +1260,40 @@
           <w:sz w:val="24"/>
           <w:szCs w:val="24"/>
         </w:rPr>
-        <w:t xml:space="preserve"> une matrice de tuile, organisée de </w:t>
+        <w:t xml:space="preserve"> une matrice de tuile</w:t>
+      </w:r>
+      <w:r>
+        <w:rPr>
+          <w:rFonts w:ascii="Arial" w:hAnsi="Arial" w:cs="Arial"/>
+          <w:sz w:val="24"/>
+          <w:szCs w:val="24"/>
+        </w:rPr>
+        <w:t>.</w:t>
+      </w:r>
+    </w:p>
+    <w:p>
+      <w:pPr>
+        <w:rPr>
+          <w:rFonts w:ascii="Arial" w:hAnsi="Arial" w:cs="Arial"/>
+          <w:sz w:val="24"/>
+          <w:szCs w:val="24"/>
+        </w:rPr>
+      </w:pPr>
+      <w:r>
+        <w:rPr>
+          <w:rFonts w:ascii="Arial" w:hAnsi="Arial" w:cs="Arial"/>
+          <w:sz w:val="24"/>
+          <w:szCs w:val="24"/>
+        </w:rPr>
+        <w:t>Chaque carte locale</w:t>
+      </w:r>
+      <w:r>
+        <w:rPr>
+          <w:rFonts w:ascii="Arial" w:hAnsi="Arial" w:cs="Arial"/>
+          <w:sz w:val="24"/>
+          <w:szCs w:val="24"/>
+        </w:rPr>
+        <w:t xml:space="preserve"> organisée de </w:t>
       </w:r>
       <w:r>
         <w:rPr>
@@ -1358,13 +1416,85 @@
           <w:szCs w:val="24"/>
         </w:rPr>
       </w:pPr>
+      <w:r>
+        <w:rPr>
+          <w:noProof/>
+          <w:lang w:val="en-CA" w:eastAsia="en-CA"/>
+        </w:rPr>
+        <w:drawing>
+          <wp:inline distT="0" distB="0" distL="0" distR="0">
+            <wp:extent cx="3638550" cy="2728913"/>
+            <wp:effectExtent l="0" t="0" r="0" b="0"/>
+            <wp:docPr id="5" name="Image 5" descr="https://i.ytimg.com/vi/uq4eEhwKgcA/hqdefault.jpg"/>
+            <wp:cNvGraphicFramePr>
+              <a:graphicFrameLocks xmlns:a="http://schemas.openxmlformats.org/drawingml/2006/main" noChangeAspect="1"/>
+            </wp:cNvGraphicFramePr>
+            <a:graphic xmlns:a="http://schemas.openxmlformats.org/drawingml/2006/main">
+              <a:graphicData uri="http://schemas.openxmlformats.org/drawingml/2006/picture">
+                <pic:pic xmlns:pic="http://schemas.openxmlformats.org/drawingml/2006/picture">
+                  <pic:nvPicPr>
+                    <pic:cNvPr id="0" name="Picture 1" descr="https://i.ytimg.com/vi/uq4eEhwKgcA/hqdefault.jpg"/>
+                    <pic:cNvPicPr>
+                      <a:picLocks noChangeAspect="1" noChangeArrowheads="1"/>
+                    </pic:cNvPicPr>
+                  </pic:nvPicPr>
+                  <pic:blipFill>
+                    <a:blip r:embed="rId12">
+                      <a:extLst>
+                        <a:ext uri="{28A0092B-C50C-407E-A947-70E740481C1C}">
+                          <a14:useLocalDpi xmlns:a14="http://schemas.microsoft.com/office/drawing/2010/main" val="0"/>
+                        </a:ext>
+                      </a:extLst>
+                    </a:blip>
+                    <a:srcRect/>
+                    <a:stretch>
+                      <a:fillRect/>
+                    </a:stretch>
+                  </pic:blipFill>
+                  <pic:spPr bwMode="auto">
+                    <a:xfrm>
+                      <a:off x="0" y="0"/>
+                      <a:ext cx="3641392" cy="2731044"/>
+                    </a:xfrm>
+                    <a:prstGeom prst="rect">
+                      <a:avLst/>
+                    </a:prstGeom>
+                    <a:noFill/>
+                    <a:ln>
+                      <a:noFill/>
+                    </a:ln>
+                  </pic:spPr>
+                </pic:pic>
+              </a:graphicData>
+            </a:graphic>
+          </wp:inline>
+        </w:drawing>
+      </w:r>
+    </w:p>
+    <w:p>
+      <w:pPr>
+        <w:rPr>
+          <w:rFonts w:asciiTheme="majorHAnsi" w:hAnsiTheme="majorHAnsi" w:cstheme="majorHAnsi"/>
+          <w:sz w:val="20"/>
+          <w:szCs w:val="20"/>
+        </w:rPr>
+      </w:pPr>
+      <w:r>
+        <w:rPr>
+          <w:rFonts w:asciiTheme="majorHAnsi" w:hAnsiTheme="majorHAnsi" w:cstheme="majorHAnsi"/>
+          <w:sz w:val="20"/>
+          <w:szCs w:val="20"/>
+        </w:rPr>
+        <w:t>Exemple de carte locale, divisée en tuiles contenant chacune un élément de la carte.</w:t>
+      </w:r>
     </w:p>
     <w:p>
       <w:pPr>
         <w:pStyle w:val="Titre2"/>
       </w:pPr>
-      <w:bookmarkStart w:id="2" w:name="_Toc475429460"/>
-      <w:r>
+      <w:bookmarkStart w:id="2" w:name="_Toc475811074"/>
+      <w:r>
+        <w:lastRenderedPageBreak/>
         <w:t>Phase de combat :</w:t>
       </w:r>
       <w:bookmarkEnd w:id="2"/>
@@ -1415,7 +1545,137 @@
           <w:sz w:val="24"/>
           <w:szCs w:val="24"/>
         </w:rPr>
-        <w:t xml:space="preserve">. Lorsque le joueur rencontrera un ennemi, la phase de combat commence. L’ordre de jeu est </w:t>
+        <w:t xml:space="preserve">. Lorsque le joueur rencontrera un ennemi, la phase de combat commence. </w:t>
+      </w:r>
+      <w:r>
+        <w:rPr>
+          <w:rFonts w:ascii="Arial" w:hAnsi="Arial" w:cs="Arial"/>
+          <w:sz w:val="24"/>
+          <w:szCs w:val="24"/>
+        </w:rPr>
+        <w:t>Le combat se déroulera contre des intelligences artificielles basiques.</w:t>
+      </w:r>
+    </w:p>
+    <w:p>
+      <w:pPr>
+        <w:rPr>
+          <w:rFonts w:ascii="Arial" w:hAnsi="Arial" w:cs="Arial"/>
+          <w:sz w:val="24"/>
+          <w:szCs w:val="24"/>
+        </w:rPr>
+      </w:pPr>
+      <w:r>
+        <w:rPr>
+          <w:rFonts w:ascii="Arial" w:hAnsi="Arial" w:cs="Arial"/>
+          <w:sz w:val="24"/>
+          <w:szCs w:val="24"/>
+        </w:rPr>
+        <w:t>Lors d’un combat, deux équipes s’affrontent. La première est l’équipe contrôlée par le joueur, tandis que la seconde sera contrôlée par une intelligence artificielle. Le joueur contrôlera une équipe de quatre combattants. Chaque combattant aura un tour de jeu attribu</w:t>
+      </w:r>
+      <w:r>
+        <w:rPr>
+          <w:rFonts w:ascii="Arial" w:hAnsi="Arial" w:cs="Arial"/>
+          <w:sz w:val="24"/>
+          <w:szCs w:val="24"/>
+        </w:rPr>
+        <w:t>é</w:t>
+      </w:r>
+      <w:r>
+        <w:rPr>
+          <w:rFonts w:ascii="Arial" w:hAnsi="Arial" w:cs="Arial"/>
+          <w:sz w:val="24"/>
+          <w:szCs w:val="24"/>
+        </w:rPr>
+        <w:t xml:space="preserve"> ou il pourra effectuer deux actions.</w:t>
+      </w:r>
+    </w:p>
+    <w:p>
+      <w:pPr>
+        <w:rPr>
+          <w:rFonts w:ascii="Arial" w:hAnsi="Arial" w:cs="Arial"/>
+          <w:sz w:val="24"/>
+          <w:szCs w:val="24"/>
+        </w:rPr>
+      </w:pPr>
+      <w:r>
+        <w:rPr>
+          <w:rFonts w:ascii="Arial" w:hAnsi="Arial" w:cs="Arial"/>
+          <w:sz w:val="24"/>
+          <w:szCs w:val="24"/>
+        </w:rPr>
+        <w:t>Le combat se déroulera sur la même carte</w:t>
+      </w:r>
+      <w:r>
+        <w:rPr>
+          <w:rFonts w:ascii="Arial" w:hAnsi="Arial" w:cs="Arial"/>
+          <w:sz w:val="24"/>
+          <w:szCs w:val="24"/>
+        </w:rPr>
+        <w:t xml:space="preserve"> que celle ou le joueur se déplaçait</w:t>
+      </w:r>
+      <w:r>
+        <w:rPr>
+          <w:rFonts w:ascii="Arial" w:hAnsi="Arial" w:cs="Arial"/>
+          <w:sz w:val="24"/>
+          <w:szCs w:val="24"/>
+        </w:rPr>
+        <w:t xml:space="preserve">. La position des combattants sera déterminée en fonction de la carte (position de </w:t>
+      </w:r>
+      <w:r>
+        <w:rPr>
+          <w:rFonts w:ascii="Arial" w:hAnsi="Arial" w:cs="Arial"/>
+          <w:sz w:val="24"/>
+          <w:szCs w:val="24"/>
+        </w:rPr>
+        <w:t>départs</w:t>
+      </w:r>
+      <w:r>
+        <w:rPr>
+          <w:rFonts w:ascii="Arial" w:hAnsi="Arial" w:cs="Arial"/>
+          <w:sz w:val="24"/>
+          <w:szCs w:val="24"/>
+        </w:rPr>
+        <w:t xml:space="preserve"> </w:t>
+      </w:r>
+      <w:r>
+        <w:rPr>
+          <w:rFonts w:ascii="Arial" w:hAnsi="Arial" w:cs="Arial"/>
+          <w:sz w:val="24"/>
+          <w:szCs w:val="24"/>
+        </w:rPr>
+        <w:t>prédéfinis</w:t>
+      </w:r>
+      <w:r>
+        <w:rPr>
+          <w:rFonts w:ascii="Arial" w:hAnsi="Arial" w:cs="Arial"/>
+          <w:sz w:val="24"/>
+          <w:szCs w:val="24"/>
+        </w:rPr>
+        <w:t xml:space="preserve"> pour chacune des cartes)</w:t>
+      </w:r>
+      <w:r>
+        <w:rPr>
+          <w:rFonts w:ascii="Arial" w:hAnsi="Arial" w:cs="Arial"/>
+          <w:sz w:val="24"/>
+          <w:szCs w:val="24"/>
+        </w:rPr>
+        <w:t>.</w:t>
+      </w:r>
+      <w:r>
+        <w:rPr>
+          <w:rFonts w:ascii="Arial" w:hAnsi="Arial" w:cs="Arial"/>
+          <w:sz w:val="24"/>
+          <w:szCs w:val="24"/>
+        </w:rPr>
+        <w:t xml:space="preserve"> </w:t>
+      </w:r>
+      <w:r>
+        <w:rPr>
+          <w:rFonts w:ascii="Arial" w:hAnsi="Arial" w:cs="Arial"/>
+          <w:sz w:val="24"/>
+          <w:szCs w:val="24"/>
+        </w:rPr>
+        <w:t xml:space="preserve">L’ordre de jeu est </w:t>
       </w:r>
       <w:r>
         <w:rPr>
@@ -1447,7 +1707,24 @@
           <w:sz w:val="24"/>
           <w:szCs w:val="24"/>
         </w:rPr>
-        <w:t xml:space="preserve">. Chaque </w:t>
+        <w:t xml:space="preserve">. </w:t>
+      </w:r>
+    </w:p>
+    <w:p>
+      <w:pPr>
+        <w:rPr>
+          <w:rFonts w:ascii="Arial" w:hAnsi="Arial" w:cs="Arial"/>
+          <w:sz w:val="24"/>
+          <w:szCs w:val="24"/>
+        </w:rPr>
+      </w:pPr>
+      <w:r>
+        <w:rPr>
+          <w:rFonts w:ascii="Arial" w:hAnsi="Arial" w:cs="Arial"/>
+          <w:sz w:val="24"/>
+          <w:szCs w:val="24"/>
+        </w:rPr>
+        <w:t xml:space="preserve">Chaque </w:t>
       </w:r>
       <w:r>
         <w:rPr>
@@ -1465,16 +1742,14 @@
         </w:rPr>
         <w:t xml:space="preserve"> a le droit </w:t>
       </w:r>
-      <w:proofErr w:type="spellStart"/>
-      <w:r>
-        <w:rPr>
-          <w:rFonts w:ascii="Arial" w:hAnsi="Arial" w:cs="Arial"/>
-          <w:sz w:val="24"/>
-          <w:szCs w:val="24"/>
-        </w:rPr>
-        <w:t>a</w:t>
-      </w:r>
-      <w:proofErr w:type="spellEnd"/>
+      <w:r>
+        <w:rPr>
+          <w:rFonts w:ascii="Arial" w:hAnsi="Arial" w:cs="Arial"/>
+          <w:sz w:val="24"/>
+          <w:szCs w:val="24"/>
+        </w:rPr>
+        <w:t>à</w:t>
+      </w:r>
       <w:r>
         <w:rPr>
           <w:rFonts w:ascii="Arial" w:hAnsi="Arial" w:cs="Arial"/>
@@ -1497,7 +1772,39 @@
           <w:sz w:val="24"/>
           <w:szCs w:val="24"/>
         </w:rPr>
-        <w:t xml:space="preserve"> et action(attaque/magie/items). Le combat dure </w:t>
+        <w:t xml:space="preserve"> et action(attaque/magie/items).</w:t>
+      </w:r>
+      <w:r>
+        <w:rPr>
+          <w:rFonts w:ascii="Arial" w:hAnsi="Arial" w:cs="Arial"/>
+          <w:sz w:val="24"/>
+          <w:szCs w:val="24"/>
+        </w:rPr>
+        <w:t>Quand une unité à utiliser ses</w:t>
+      </w:r>
+      <w:r>
+        <w:rPr>
+          <w:rFonts w:ascii="Arial" w:hAnsi="Arial" w:cs="Arial"/>
+          <w:sz w:val="24"/>
+          <w:szCs w:val="24"/>
+        </w:rPr>
+        <w:t xml:space="preserve"> </w:t>
+      </w:r>
+      <w:r>
+        <w:rPr>
+          <w:rFonts w:ascii="Arial" w:hAnsi="Arial" w:cs="Arial"/>
+          <w:sz w:val="24"/>
+          <w:szCs w:val="24"/>
+        </w:rPr>
+        <w:t>deux actions ou clique sur « fin de tour », c’est au combattant suivant de jouer. Le</w:t>
+      </w:r>
+      <w:r>
+        <w:rPr>
+          <w:rFonts w:ascii="Arial" w:hAnsi="Arial" w:cs="Arial"/>
+          <w:sz w:val="24"/>
+          <w:szCs w:val="24"/>
+        </w:rPr>
+        <w:t xml:space="preserve"> combat dure </w:t>
       </w:r>
       <w:r>
         <w:rPr>
@@ -1546,62 +1853,269 @@
           <w:sz w:val="24"/>
           <w:szCs w:val="24"/>
         </w:rPr>
+        <w:t>Le système de combat inclus 4 éléments d’attaque : Neutre, Feu, Glace et Électrique. Chaque Arme/Sort aura un élément d’attaque attribué. Chaque combattant aura également ses propres résistances élémentaires</w:t>
+      </w:r>
+    </w:p>
+    <w:p>
+      <w:pPr>
+        <w:rPr>
+          <w:rFonts w:ascii="Arial" w:hAnsi="Arial" w:cs="Arial"/>
+          <w:sz w:val="24"/>
+          <w:szCs w:val="24"/>
+        </w:rPr>
+      </w:pPr>
+    </w:p>
+    <w:p>
+      <w:pPr>
+        <w:pStyle w:val="Titre2"/>
+      </w:pPr>
+      <w:bookmarkStart w:id="3" w:name="_Toc475811075"/>
+      <w:r>
+        <w:t>Système de classe :</w:t>
+      </w:r>
+      <w:bookmarkEnd w:id="3"/>
+    </w:p>
+    <w:p>
+      <w:pPr>
+        <w:rPr>
+          <w:rFonts w:ascii="Arial" w:hAnsi="Arial" w:cs="Arial"/>
+          <w:sz w:val="24"/>
+          <w:szCs w:val="24"/>
+        </w:rPr>
+      </w:pPr>
+      <w:r>
+        <w:rPr>
+          <w:rFonts w:ascii="Arial" w:hAnsi="Arial" w:cs="Arial"/>
+          <w:sz w:val="24"/>
+          <w:szCs w:val="24"/>
+        </w:rPr>
+        <w:t>Une classe sera attribuée à chaque combattant. Chaque classe</w:t>
+      </w:r>
+      <w:r>
+        <w:rPr>
+          <w:rFonts w:ascii="Arial" w:hAnsi="Arial" w:cs="Arial"/>
+          <w:sz w:val="24"/>
+          <w:szCs w:val="24"/>
+        </w:rPr>
+        <w:t xml:space="preserve"> ne pourra utiliser que les armes compatibles </w:t>
+      </w:r>
+      <w:r>
+        <w:rPr>
+          <w:rFonts w:ascii="Arial" w:hAnsi="Arial" w:cs="Arial"/>
+          <w:sz w:val="24"/>
+          <w:szCs w:val="24"/>
+        </w:rPr>
+        <w:t>à</w:t>
+      </w:r>
+      <w:r>
+        <w:rPr>
+          <w:rFonts w:ascii="Arial" w:hAnsi="Arial" w:cs="Arial"/>
+          <w:sz w:val="24"/>
+          <w:szCs w:val="24"/>
+        </w:rPr>
+        <w:t xml:space="preserve"> cette classe.</w:t>
+      </w:r>
+    </w:p>
+    <w:p>
+      <w:pPr>
+        <w:rPr>
+          <w:rFonts w:ascii="Arial" w:hAnsi="Arial" w:cs="Arial"/>
+          <w:sz w:val="24"/>
+          <w:szCs w:val="24"/>
+        </w:rPr>
+      </w:pPr>
+      <w:r>
+        <w:rPr>
+          <w:rFonts w:ascii="Arial" w:hAnsi="Arial" w:cs="Arial"/>
+          <w:sz w:val="24"/>
+          <w:szCs w:val="24"/>
+        </w:rPr>
+        <w:t xml:space="preserve">Chaque classe aura </w:t>
+      </w:r>
+      <w:r>
+        <w:rPr>
+          <w:rFonts w:ascii="Arial" w:hAnsi="Arial" w:cs="Arial"/>
+          <w:sz w:val="24"/>
+          <w:szCs w:val="24"/>
+        </w:rPr>
+        <w:t>également</w:t>
+      </w:r>
+      <w:r>
+        <w:rPr>
+          <w:rFonts w:ascii="Arial" w:hAnsi="Arial" w:cs="Arial"/>
+          <w:sz w:val="24"/>
+          <w:szCs w:val="24"/>
+        </w:rPr>
+        <w:t xml:space="preserve"> des multiplicateurs au niveau des stats. Par exemple, la classe de « mage noir » se verra attribue un bonus de 1.3 en attaque magique</w:t>
+      </w:r>
+      <w:r>
+        <w:rPr>
+          <w:rFonts w:ascii="Arial" w:hAnsi="Arial" w:cs="Arial"/>
+          <w:sz w:val="24"/>
+          <w:szCs w:val="24"/>
+        </w:rPr>
+        <w:t xml:space="preserve">. </w:t>
+      </w:r>
+    </w:p>
+    <w:p>
+      <w:pPr>
+        <w:rPr>
+          <w:rFonts w:ascii="Arial" w:hAnsi="Arial" w:cs="Arial"/>
+          <w:sz w:val="24"/>
+          <w:szCs w:val="24"/>
+        </w:rPr>
+      </w:pPr>
+      <w:r>
+        <w:rPr>
+          <w:rFonts w:ascii="Arial" w:hAnsi="Arial" w:cs="Arial"/>
+          <w:sz w:val="24"/>
+          <w:szCs w:val="24"/>
+        </w:rPr>
+        <w:t xml:space="preserve">Les sorts seront </w:t>
+      </w:r>
+      <w:r>
+        <w:rPr>
+          <w:rFonts w:ascii="Arial" w:hAnsi="Arial" w:cs="Arial"/>
+          <w:sz w:val="24"/>
+          <w:szCs w:val="24"/>
+        </w:rPr>
+        <w:t>également</w:t>
+      </w:r>
+      <w:r>
+        <w:rPr>
+          <w:rFonts w:ascii="Arial" w:hAnsi="Arial" w:cs="Arial"/>
+          <w:sz w:val="24"/>
+          <w:szCs w:val="24"/>
+        </w:rPr>
+        <w:t xml:space="preserve"> </w:t>
+      </w:r>
+      <w:r>
+        <w:rPr>
+          <w:rFonts w:ascii="Arial" w:hAnsi="Arial" w:cs="Arial"/>
+          <w:sz w:val="24"/>
+          <w:szCs w:val="24"/>
+        </w:rPr>
+        <w:t>différents</w:t>
+      </w:r>
+      <w:r>
+        <w:rPr>
+          <w:rFonts w:ascii="Arial" w:hAnsi="Arial" w:cs="Arial"/>
+          <w:sz w:val="24"/>
+          <w:szCs w:val="24"/>
+        </w:rPr>
+        <w:t xml:space="preserve"> selon la classe du </w:t>
+      </w:r>
+      <w:r>
+        <w:rPr>
+          <w:rFonts w:ascii="Arial" w:hAnsi="Arial" w:cs="Arial"/>
+          <w:sz w:val="24"/>
+          <w:szCs w:val="24"/>
+        </w:rPr>
+        <w:t>combattant</w:t>
+      </w:r>
+      <w:r>
+        <w:rPr>
+          <w:rFonts w:ascii="Arial" w:hAnsi="Arial" w:cs="Arial"/>
+          <w:sz w:val="24"/>
+          <w:szCs w:val="24"/>
+        </w:rPr>
+        <w:t xml:space="preserve">. Ainsi, un « mage noir » n’aura pas </w:t>
+      </w:r>
+      <w:r>
+        <w:rPr>
+          <w:rFonts w:ascii="Arial" w:hAnsi="Arial" w:cs="Arial"/>
+          <w:sz w:val="24"/>
+          <w:szCs w:val="24"/>
+        </w:rPr>
+        <w:t>accès</w:t>
+      </w:r>
+      <w:r>
+        <w:rPr>
+          <w:rFonts w:ascii="Arial" w:hAnsi="Arial" w:cs="Arial"/>
+          <w:sz w:val="24"/>
+          <w:szCs w:val="24"/>
+        </w:rPr>
+        <w:t xml:space="preserve"> </w:t>
+      </w:r>
+      <w:r>
+        <w:rPr>
+          <w:rFonts w:ascii="Arial" w:hAnsi="Arial" w:cs="Arial"/>
+          <w:sz w:val="24"/>
+          <w:szCs w:val="24"/>
+        </w:rPr>
+        <w:t>aux mêmes sorts</w:t>
+      </w:r>
+      <w:r>
+        <w:rPr>
+          <w:rFonts w:ascii="Arial" w:hAnsi="Arial" w:cs="Arial"/>
+          <w:sz w:val="24"/>
+          <w:szCs w:val="24"/>
+        </w:rPr>
+        <w:t xml:space="preserve"> qu’un « guerrier »</w:t>
+      </w:r>
+    </w:p>
+    <w:p>
+      <w:pPr>
+        <w:rPr>
+          <w:rFonts w:ascii="Arial" w:hAnsi="Arial" w:cs="Arial"/>
+          <w:sz w:val="24"/>
+          <w:szCs w:val="24"/>
+        </w:rPr>
+      </w:pPr>
+      <w:r>
+        <w:rPr>
+          <w:rFonts w:ascii="Arial" w:hAnsi="Arial" w:cs="Arial"/>
+          <w:sz w:val="24"/>
+          <w:szCs w:val="24"/>
+        </w:rPr>
+        <w:t xml:space="preserve">Les sorts seront </w:t>
+      </w:r>
+      <w:r>
+        <w:rPr>
+          <w:rFonts w:ascii="Arial" w:hAnsi="Arial" w:cs="Arial"/>
+          <w:sz w:val="24"/>
+          <w:szCs w:val="24"/>
+        </w:rPr>
+        <w:t>des items utilisables sur un combattant pour lui apprendre le sort.</w:t>
+      </w:r>
+    </w:p>
+    <w:p>
+      <w:pPr>
+        <w:rPr>
+          <w:rFonts w:ascii="Arial" w:hAnsi="Arial" w:cs="Arial"/>
+          <w:sz w:val="24"/>
+          <w:szCs w:val="24"/>
+        </w:rPr>
+      </w:pPr>
+      <w:r>
+        <w:rPr>
+          <w:rFonts w:ascii="Arial" w:hAnsi="Arial" w:cs="Arial"/>
+          <w:sz w:val="24"/>
+          <w:szCs w:val="24"/>
+        </w:rPr>
+        <w:t>Le joueur pourra choisir la classe de chacun de ses combattants à condition qu’il ne soit pas en combat.</w:t>
+      </w:r>
+    </w:p>
+    <w:p>
+      <w:pPr>
+        <w:pStyle w:val="Titre2"/>
+        <w:rPr>
+          <w:rFonts w:ascii="Arial" w:hAnsi="Arial" w:cs="Arial"/>
+          <w:sz w:val="24"/>
+          <w:szCs w:val="24"/>
+        </w:rPr>
+      </w:pPr>
+      <w:r>
+        <w:rPr>
+          <w:rFonts w:ascii="Arial" w:hAnsi="Arial" w:cs="Arial"/>
+          <w:sz w:val="24"/>
+          <w:szCs w:val="24"/>
+        </w:rPr>
+        <w:br w:type="page"/>
+      </w:r>
+      <w:bookmarkStart w:id="4" w:name="_Toc475811076"/>
+      <w:r>
         <w:lastRenderedPageBreak/>
-        <w:t>Le système de combat inclus 4 éléments d’attaque : Neutre, Feu, Glace et Électrique. Chaque Arme/Sort aura un élément d’attaque attribué. Chaque combattant aura également ses propres résistances élémentaires</w:t>
-      </w:r>
-    </w:p>
-    <w:p>
-      <w:pPr>
-        <w:rPr>
-          <w:rFonts w:ascii="Arial" w:hAnsi="Arial" w:cs="Arial"/>
-          <w:sz w:val="24"/>
-          <w:szCs w:val="24"/>
-        </w:rPr>
-      </w:pPr>
-      <w:r>
-        <w:rPr>
-          <w:rFonts w:ascii="Arial" w:hAnsi="Arial" w:cs="Arial"/>
-          <w:sz w:val="24"/>
-          <w:szCs w:val="24"/>
-        </w:rPr>
-        <w:t xml:space="preserve">Une classe sera attribuée à chaque combattant. Chaque classe aura un type d’arme attribué, ainsi que des multiplicateurs. Chaque classe apprendra des sorts </w:t>
-      </w:r>
-      <w:proofErr w:type="spellStart"/>
-      <w:r>
-        <w:rPr>
-          <w:rFonts w:ascii="Arial" w:hAnsi="Arial" w:cs="Arial"/>
-          <w:sz w:val="24"/>
-          <w:szCs w:val="24"/>
-        </w:rPr>
-        <w:t>specifiques</w:t>
-      </w:r>
-      <w:proofErr w:type="spellEnd"/>
-      <w:r>
-        <w:rPr>
-          <w:rFonts w:ascii="Arial" w:hAnsi="Arial" w:cs="Arial"/>
-          <w:sz w:val="24"/>
-          <w:szCs w:val="24"/>
-        </w:rPr>
-        <w:t xml:space="preserve"> a cette classe. </w:t>
-      </w:r>
-      <w:bookmarkStart w:id="3" w:name="_GoBack"/>
-      <w:bookmarkEnd w:id="3"/>
-    </w:p>
-    <w:p>
-      <w:pPr>
-        <w:rPr>
-          <w:rFonts w:ascii="Arial" w:hAnsi="Arial" w:cs="Arial"/>
-          <w:sz w:val="24"/>
-          <w:szCs w:val="24"/>
-        </w:rPr>
-      </w:pPr>
-    </w:p>
-    <w:p>
-      <w:pPr>
-        <w:pStyle w:val="Titre2"/>
-      </w:pPr>
-      <w:bookmarkStart w:id="4" w:name="_Toc475429459"/>
-      <w:r>
         <w:t>Caractéristiques des personnages :</w:t>
       </w:r>
       <w:bookmarkEnd w:id="4"/>
@@ -1763,31 +2277,7 @@
           <w:sz w:val="24"/>
           <w:szCs w:val="24"/>
         </w:rPr>
-        <w:t xml:space="preserve"> </w:t>
-      </w:r>
-      <w:r>
-        <w:rPr>
-          <w:rFonts w:ascii="Arial" w:hAnsi="Arial" w:cs="Arial"/>
-          <w:sz w:val="24"/>
-          <w:szCs w:val="24"/>
-        </w:rPr>
-        <w:t xml:space="preserve">(multiplicateur de dommage </w:t>
-      </w:r>
-      <w:r>
-        <w:rPr>
-          <w:rFonts w:ascii="Arial" w:hAnsi="Arial" w:cs="Arial"/>
-          <w:sz w:val="24"/>
-          <w:szCs w:val="24"/>
-        </w:rPr>
-        <w:t>magique</w:t>
-      </w:r>
-      <w:r>
-        <w:rPr>
-          <w:rFonts w:ascii="Arial" w:hAnsi="Arial" w:cs="Arial"/>
-          <w:sz w:val="24"/>
-          <w:szCs w:val="24"/>
-        </w:rPr>
-        <w:t>)</w:t>
+        <w:t xml:space="preserve"> (multiplicateur de dommage magique)</w:t>
       </w:r>
     </w:p>
     <w:p>
@@ -1817,31 +2307,7 @@
           <w:sz w:val="24"/>
           <w:szCs w:val="24"/>
         </w:rPr>
-        <w:t xml:space="preserve"> </w:t>
-      </w:r>
-      <w:r>
-        <w:rPr>
-          <w:rFonts w:ascii="Arial" w:hAnsi="Arial" w:cs="Arial"/>
-          <w:sz w:val="24"/>
-          <w:szCs w:val="24"/>
-        </w:rPr>
-        <w:t xml:space="preserve">(diviseur de dommage </w:t>
-      </w:r>
-      <w:r>
-        <w:rPr>
-          <w:rFonts w:ascii="Arial" w:hAnsi="Arial" w:cs="Arial"/>
-          <w:sz w:val="24"/>
-          <w:szCs w:val="24"/>
-        </w:rPr>
-        <w:t>magique</w:t>
-      </w:r>
-      <w:r>
-        <w:rPr>
-          <w:rFonts w:ascii="Arial" w:hAnsi="Arial" w:cs="Arial"/>
-          <w:sz w:val="24"/>
-          <w:szCs w:val="24"/>
-        </w:rPr>
-        <w:t>)</w:t>
+        <w:t xml:space="preserve"> (diviseur de dommage magique)</w:t>
       </w:r>
     </w:p>
     <w:p>
@@ -1863,25 +2329,7 @@
           <w:sz w:val="24"/>
           <w:szCs w:val="24"/>
         </w:rPr>
-        <w:t xml:space="preserve">Vitesse (somme des 4 </w:t>
-      </w:r>
-      <w:proofErr w:type="spellStart"/>
-      <w:r>
-        <w:rPr>
-          <w:rFonts w:ascii="Arial" w:hAnsi="Arial" w:cs="Arial"/>
-          <w:sz w:val="24"/>
-          <w:szCs w:val="24"/>
-        </w:rPr>
-        <w:t>stats</w:t>
-      </w:r>
-      <w:proofErr w:type="spellEnd"/>
-      <w:r>
-        <w:rPr>
-          <w:rFonts w:ascii="Arial" w:hAnsi="Arial" w:cs="Arial"/>
-          <w:sz w:val="24"/>
-          <w:szCs w:val="24"/>
-        </w:rPr>
-        <w:t xml:space="preserve"> si dessus)</w:t>
+        <w:t>Vitesse (somme des 4 stats si dessus)</w:t>
       </w:r>
     </w:p>
     <w:p>
@@ -1925,8 +2373,70 @@
           <w:sz w:val="24"/>
           <w:szCs w:val="24"/>
         </w:rPr>
-        <w:t>Résistances élémentaires</w:t>
-      </w:r>
+        <w:t>Resistance dommages Foudre</w:t>
+      </w:r>
+    </w:p>
+    <w:p>
+      <w:pPr>
+        <w:pStyle w:val="Paragraphedeliste"/>
+        <w:numPr>
+          <w:ilvl w:val="0"/>
+          <w:numId w:val="1"/>
+        </w:numPr>
+        <w:rPr>
+          <w:rFonts w:ascii="Arial" w:hAnsi="Arial" w:cs="Arial"/>
+          <w:sz w:val="24"/>
+          <w:szCs w:val="24"/>
+        </w:rPr>
+      </w:pPr>
+      <w:r>
+        <w:rPr>
+          <w:rFonts w:ascii="Arial" w:hAnsi="Arial" w:cs="Arial"/>
+          <w:sz w:val="24"/>
+          <w:szCs w:val="24"/>
+        </w:rPr>
+        <w:t>Resistance dommages</w:t>
+      </w:r>
+      <w:r>
+        <w:rPr>
+          <w:rFonts w:ascii="Arial" w:hAnsi="Arial" w:cs="Arial"/>
+          <w:sz w:val="24"/>
+          <w:szCs w:val="24"/>
+        </w:rPr>
+        <w:t xml:space="preserve"> Feu</w:t>
+      </w:r>
+    </w:p>
+    <w:p>
+      <w:pPr>
+        <w:pStyle w:val="Paragraphedeliste"/>
+        <w:numPr>
+          <w:ilvl w:val="0"/>
+          <w:numId w:val="1"/>
+        </w:numPr>
+        <w:rPr>
+          <w:rFonts w:ascii="Arial" w:hAnsi="Arial" w:cs="Arial"/>
+          <w:sz w:val="24"/>
+          <w:szCs w:val="24"/>
+        </w:rPr>
+      </w:pPr>
+      <w:r>
+        <w:rPr>
+          <w:rFonts w:ascii="Arial" w:hAnsi="Arial" w:cs="Arial"/>
+          <w:sz w:val="24"/>
+          <w:szCs w:val="24"/>
+        </w:rPr>
+        <w:t>Resistance dommages</w:t>
+      </w:r>
+      <w:r>
+        <w:rPr>
+          <w:rFonts w:ascii="Arial" w:hAnsi="Arial" w:cs="Arial"/>
+          <w:sz w:val="24"/>
+          <w:szCs w:val="24"/>
+        </w:rPr>
+        <w:t xml:space="preserve"> Glace</w:t>
+      </w:r>
+      <w:bookmarkStart w:id="5" w:name="_GoBack"/>
+      <w:bookmarkEnd w:id="5"/>
     </w:p>
     <w:p>
       <w:pPr>
@@ -2057,15 +2567,7 @@
           <w:sz w:val="24"/>
           <w:szCs w:val="24"/>
         </w:rPr>
-        <w:t xml:space="preserve">Chaque personnage aura </w:t>
-      </w:r>
-      <w:r>
-        <w:rPr>
-          <w:rFonts w:ascii="Arial" w:hAnsi="Arial" w:cs="Arial"/>
-          <w:sz w:val="24"/>
-          <w:szCs w:val="24"/>
-        </w:rPr>
-        <w:t xml:space="preserve">une arme principale, </w:t>
+        <w:t xml:space="preserve">Chaque personnage aura une arme principale, </w:t>
       </w:r>
       <w:r>
         <w:rPr>
@@ -2123,12 +2625,12 @@
       <w:pPr>
         <w:pStyle w:val="Titre2"/>
       </w:pPr>
-      <w:bookmarkStart w:id="5" w:name="_Toc475429458"/>
+      <w:bookmarkStart w:id="6" w:name="_Toc475811077"/>
       <w:r>
         <w:lastRenderedPageBreak/>
         <w:t>L’interface Utilisateur :</w:t>
       </w:r>
-      <w:bookmarkEnd w:id="5"/>
+      <w:bookmarkEnd w:id="6"/>
     </w:p>
     <w:p>
       <w:pPr>
@@ -2141,7 +2643,7 @@
       <w:r>
         <w:rPr>
           <w:noProof/>
-          <w:lang w:eastAsia="fr-CA"/>
+          <w:lang w:val="en-CA" w:eastAsia="en-CA"/>
         </w:rPr>
         <w:drawing>
           <wp:inline distT="0" distB="0" distL="0" distR="0" wp14:anchorId="7FB55D40" wp14:editId="6BC74D32">
@@ -2161,7 +2663,7 @@
                     </pic:cNvPicPr>
                   </pic:nvPicPr>
                   <pic:blipFill>
-                    <a:blip r:embed="rId12"/>
+                    <a:blip r:embed="rId13"/>
                     <a:stretch>
                       <a:fillRect/>
                     </a:stretch>
@@ -2191,16 +2693,14 @@
         </w:rPr>
         <w:t xml:space="preserve">L’interface utilisateur sera assez simple. Elle comprend la </w:t>
       </w:r>
-      <w:proofErr w:type="spellStart"/>
-      <w:r>
-        <w:rPr>
-          <w:rFonts w:ascii="Arial" w:hAnsi="Arial" w:cs="Arial"/>
-          <w:sz w:val="24"/>
-          <w:szCs w:val="24"/>
-        </w:rPr>
-        <w:t>fenetre</w:t>
-      </w:r>
-      <w:proofErr w:type="spellEnd"/>
+      <w:r>
+        <w:rPr>
+          <w:rFonts w:ascii="Arial" w:hAnsi="Arial" w:cs="Arial"/>
+          <w:sz w:val="24"/>
+          <w:szCs w:val="24"/>
+        </w:rPr>
+        <w:t>fenêtre</w:t>
+      </w:r>
       <w:r>
         <w:rPr>
           <w:rFonts w:ascii="Arial" w:hAnsi="Arial" w:cs="Arial"/>
@@ -2209,71 +2709,29 @@
         </w:rPr>
         <w:t xml:space="preserve"> de jeu, ainsi que les informations de personnages en tout temps.</w:t>
       </w:r>
-      <w:r>
-        <w:br w:type="page"/>
-      </w:r>
-    </w:p>
-    <w:p>
-      <w:pPr>
-        <w:rPr>
-          <w:rFonts w:ascii="Arial" w:hAnsi="Arial" w:cs="Arial"/>
-          <w:sz w:val="24"/>
-          <w:szCs w:val="24"/>
-        </w:rPr>
-      </w:pPr>
-    </w:p>
-    <w:p>
-      <w:pPr>
-        <w:rPr>
-          <w:rFonts w:ascii="Arial" w:hAnsi="Arial" w:cs="Arial"/>
-          <w:sz w:val="24"/>
-          <w:szCs w:val="24"/>
-        </w:rPr>
-      </w:pPr>
-      <w:r>
-        <w:br w:type="page"/>
-      </w:r>
     </w:p>
     <w:p>
       <w:pPr>
         <w:pStyle w:val="Titre2"/>
       </w:pPr>
-      <w:bookmarkStart w:id="6" w:name="_Toc475429461"/>
+      <w:bookmarkStart w:id="7" w:name="_Toc475811078"/>
       <w:r>
         <w:lastRenderedPageBreak/>
         <w:t>Diagramme UML :</w:t>
       </w:r>
-      <w:bookmarkEnd w:id="6"/>
-    </w:p>
-    <w:p>
-      <w:pPr>
-        <w:rPr>
-          <w:rFonts w:ascii="Arial" w:hAnsi="Arial" w:cs="Arial"/>
-          <w:sz w:val="24"/>
-          <w:szCs w:val="24"/>
-        </w:rPr>
-      </w:pPr>
-      <w:r>
-        <w:rPr>
-          <w:rFonts w:ascii="Arial" w:hAnsi="Arial" w:cs="Arial"/>
+      <w:bookmarkEnd w:id="7"/>
+    </w:p>
+    <w:p>
+      <w:r>
+        <w:rPr>
           <w:noProof/>
-          <w:sz w:val="24"/>
-          <w:szCs w:val="24"/>
-          <w:lang w:eastAsia="fr-CA"/>
+          <w:lang w:val="en-CA" w:eastAsia="en-CA"/>
         </w:rPr>
         <w:drawing>
-          <wp:anchor distT="0" distB="0" distL="0" distR="0" simplePos="0" relativeHeight="4" behindDoc="0" locked="0" layoutInCell="1" allowOverlap="1">
-            <wp:simplePos x="0" y="0"/>
-            <wp:positionH relativeFrom="column">
-              <wp:align>center</wp:align>
-            </wp:positionH>
-            <wp:positionV relativeFrom="paragraph">
-              <wp:posOffset>635</wp:posOffset>
-            </wp:positionV>
-            <wp:extent cx="6311265" cy="7126605"/>
+          <wp:inline distT="0" distB="0" distL="0" distR="0">
+            <wp:extent cx="5486400" cy="6714699"/>
             <wp:effectExtent l="0" t="0" r="0" b="0"/>
-            <wp:wrapSquare wrapText="largest"/>
-            <wp:docPr id="3" name="Image2"/>
+            <wp:docPr id="7" name="Image 7" descr="C:\Users\Akiro\project_dec_rpg\Doc\UML.png"/>
             <wp:cNvGraphicFramePr>
               <a:graphicFrameLocks xmlns:a="http://schemas.openxmlformats.org/drawingml/2006/main" noChangeAspect="1"/>
             </wp:cNvGraphicFramePr>
@@ -2281,13 +2739,20 @@
               <a:graphicData uri="http://schemas.openxmlformats.org/drawingml/2006/picture">
                 <pic:pic xmlns:pic="http://schemas.openxmlformats.org/drawingml/2006/picture">
                   <pic:nvPicPr>
-                    <pic:cNvPr id="3" name="Image2"/>
+                    <pic:cNvPr id="0" name="Picture 4" descr="C:\Users\Akiro\project_dec_rpg\Doc\UML.png"/>
                     <pic:cNvPicPr>
                       <a:picLocks noChangeAspect="1" noChangeArrowheads="1"/>
                     </pic:cNvPicPr>
                   </pic:nvPicPr>
                   <pic:blipFill>
-                    <a:blip r:embed="rId13"/>
+                    <a:blip r:embed="rId14">
+                      <a:extLst>
+                        <a:ext uri="{28A0092B-C50C-407E-A947-70E740481C1C}">
+                          <a14:useLocalDpi xmlns:a14="http://schemas.microsoft.com/office/drawing/2010/main" val="0"/>
+                        </a:ext>
+                      </a:extLst>
+                    </a:blip>
+                    <a:srcRect/>
                     <a:stretch>
                       <a:fillRect/>
                     </a:stretch>
@@ -2295,23 +2760,27 @@
                   <pic:spPr bwMode="auto">
                     <a:xfrm>
                       <a:off x="0" y="0"/>
-                      <a:ext cx="6311265" cy="7126605"/>
+                      <a:ext cx="5486400" cy="6714699"/>
                     </a:xfrm>
                     <a:prstGeom prst="rect">
                       <a:avLst/>
                     </a:prstGeom>
+                    <a:noFill/>
+                    <a:ln>
+                      <a:noFill/>
+                    </a:ln>
                   </pic:spPr>
                 </pic:pic>
               </a:graphicData>
             </a:graphic>
-          </wp:anchor>
+          </wp:inline>
         </w:drawing>
       </w:r>
     </w:p>
     <w:p/>
     <w:sectPr>
-      <w:headerReference w:type="default" r:id="rId14"/>
-      <w:footerReference w:type="default" r:id="rId15"/>
+      <w:headerReference w:type="default" r:id="rId15"/>
+      <w:footerReference w:type="default" r:id="rId16"/>
       <w:pgSz w:w="12240" w:h="15840"/>
       <w:pgMar w:top="1440" w:right="1800" w:bottom="1440" w:left="1800" w:header="0" w:footer="0" w:gutter="0"/>
       <w:pgNumType w:start="0"/>
@@ -2325,7 +2794,7 @@
 </file>
 
 <file path=word/endnotes.xml><?xml version="1.0" encoding="utf-8"?>
-<w:endnotes xmlns:wpc="http://schemas.microsoft.com/office/word/2010/wordprocessingCanvas" xmlns:cx="http://schemas.microsoft.com/office/drawing/2014/chartex" xmlns:mc="http://schemas.openxmlformats.org/markup-compatibility/2006" xmlns:o="urn:schemas-microsoft-com:office:office" xmlns:r="http://schemas.openxmlformats.org/officeDocument/2006/relationships" xmlns:m="http://schemas.openxmlformats.org/officeDocument/2006/math" xmlns:v="urn:schemas-microsoft-com:vml" xmlns:wp14="http://schemas.microsoft.com/office/word/2010/wordprocessingDrawing" xmlns:wp="http://schemas.openxmlformats.org/drawingml/2006/wordprocessingDrawing" xmlns:w10="urn:schemas-microsoft-com:office:word" xmlns:w="http://schemas.openxmlformats.org/wordprocessingml/2006/main" xmlns:w14="http://schemas.microsoft.com/office/word/2010/wordml" xmlns:w15="http://schemas.microsoft.com/office/word/2012/wordml" xmlns:w16se="http://schemas.microsoft.com/office/word/2015/wordml/symex" xmlns:wpg="http://schemas.microsoft.com/office/word/2010/wordprocessingGroup" xmlns:wpi="http://schemas.microsoft.com/office/word/2010/wordprocessingInk" xmlns:wne="http://schemas.microsoft.com/office/word/2006/wordml" xmlns:wps="http://schemas.microsoft.com/office/word/2010/wordprocessingShape" mc:Ignorable="w14 w15 w16se wp14">
+<w:endnotes xmlns:wpc="http://schemas.microsoft.com/office/word/2010/wordprocessingCanvas" xmlns:mc="http://schemas.openxmlformats.org/markup-compatibility/2006" xmlns:o="urn:schemas-microsoft-com:office:office" xmlns:r="http://schemas.openxmlformats.org/officeDocument/2006/relationships" xmlns:m="http://schemas.openxmlformats.org/officeDocument/2006/math" xmlns:v="urn:schemas-microsoft-com:vml" xmlns:wp14="http://schemas.microsoft.com/office/word/2010/wordprocessingDrawing" xmlns:wp="http://schemas.openxmlformats.org/drawingml/2006/wordprocessingDrawing" xmlns:w10="urn:schemas-microsoft-com:office:word" xmlns:w="http://schemas.openxmlformats.org/wordprocessingml/2006/main" xmlns:w14="http://schemas.microsoft.com/office/word/2010/wordml" xmlns:w15="http://schemas.microsoft.com/office/word/2012/wordml" xmlns:wpg="http://schemas.microsoft.com/office/word/2010/wordprocessingGroup" xmlns:wpi="http://schemas.microsoft.com/office/word/2010/wordprocessingInk" xmlns:wne="http://schemas.microsoft.com/office/word/2006/wordml" xmlns:wps="http://schemas.microsoft.com/office/word/2010/wordprocessingShape" mc:Ignorable="w14 w15 wp14">
   <w:endnote w:type="separator" w:id="-1">
     <w:p>
       <w:pPr>
@@ -2350,7 +2819,7 @@
 </file>
 
 <file path=word/footer1.xml><?xml version="1.0" encoding="utf-8"?>
-<w:ftr xmlns:wpc="http://schemas.microsoft.com/office/word/2010/wordprocessingCanvas" xmlns:cx="http://schemas.microsoft.com/office/drawing/2014/chartex" xmlns:mc="http://schemas.openxmlformats.org/markup-compatibility/2006" xmlns:o="urn:schemas-microsoft-com:office:office" xmlns:r="http://schemas.openxmlformats.org/officeDocument/2006/relationships" xmlns:m="http://schemas.openxmlformats.org/officeDocument/2006/math" xmlns:v="urn:schemas-microsoft-com:vml" xmlns:wp14="http://schemas.microsoft.com/office/word/2010/wordprocessingDrawing" xmlns:wp="http://schemas.openxmlformats.org/drawingml/2006/wordprocessingDrawing" xmlns:w10="urn:schemas-microsoft-com:office:word" xmlns:w="http://schemas.openxmlformats.org/wordprocessingml/2006/main" xmlns:w14="http://schemas.microsoft.com/office/word/2010/wordml" xmlns:w15="http://schemas.microsoft.com/office/word/2012/wordml" xmlns:w16se="http://schemas.microsoft.com/office/word/2015/wordml/symex" xmlns:wpg="http://schemas.microsoft.com/office/word/2010/wordprocessingGroup" xmlns:wpi="http://schemas.microsoft.com/office/word/2010/wordprocessingInk" xmlns:wne="http://schemas.microsoft.com/office/word/2006/wordml" xmlns:wps="http://schemas.microsoft.com/office/word/2010/wordprocessingShape" mc:Ignorable="w14 w15 w16se wp14">
+<w:ftr xmlns:wpc="http://schemas.microsoft.com/office/word/2010/wordprocessingCanvas" xmlns:mc="http://schemas.openxmlformats.org/markup-compatibility/2006" xmlns:o="urn:schemas-microsoft-com:office:office" xmlns:r="http://schemas.openxmlformats.org/officeDocument/2006/relationships" xmlns:m="http://schemas.openxmlformats.org/officeDocument/2006/math" xmlns:v="urn:schemas-microsoft-com:vml" xmlns:wp14="http://schemas.microsoft.com/office/word/2010/wordprocessingDrawing" xmlns:wp="http://schemas.openxmlformats.org/drawingml/2006/wordprocessingDrawing" xmlns:w10="urn:schemas-microsoft-com:office:word" xmlns:w="http://schemas.openxmlformats.org/wordprocessingml/2006/main" xmlns:w14="http://schemas.microsoft.com/office/word/2010/wordml" xmlns:w15="http://schemas.microsoft.com/office/word/2012/wordml" xmlns:wpg="http://schemas.microsoft.com/office/word/2010/wordprocessingGroup" xmlns:wpi="http://schemas.microsoft.com/office/word/2010/wordprocessingInk" xmlns:wne="http://schemas.microsoft.com/office/word/2006/wordml" xmlns:wps="http://schemas.microsoft.com/office/word/2010/wordprocessingShape" mc:Ignorable="w14 w15 wp14">
   <w:sdt>
     <w:sdtPr>
       <w:id w:val="1810889308"/>
@@ -2368,7 +2837,7 @@
         <w:r>
           <w:rPr>
             <w:noProof/>
-            <w:lang w:eastAsia="fr-CA"/>
+            <w:lang w:val="en-CA" w:eastAsia="en-CA"/>
           </w:rPr>
           <mc:AlternateContent>
             <mc:Choice Requires="wps">
@@ -2547,7 +3016,7 @@
 </file>
 
 <file path=word/footnotes.xml><?xml version="1.0" encoding="utf-8"?>
-<w:footnotes xmlns:wpc="http://schemas.microsoft.com/office/word/2010/wordprocessingCanvas" xmlns:cx="http://schemas.microsoft.com/office/drawing/2014/chartex" xmlns:mc="http://schemas.openxmlformats.org/markup-compatibility/2006" xmlns:o="urn:schemas-microsoft-com:office:office" xmlns:r="http://schemas.openxmlformats.org/officeDocument/2006/relationships" xmlns:m="http://schemas.openxmlformats.org/officeDocument/2006/math" xmlns:v="urn:schemas-microsoft-com:vml" xmlns:wp14="http://schemas.microsoft.com/office/word/2010/wordprocessingDrawing" xmlns:wp="http://schemas.openxmlformats.org/drawingml/2006/wordprocessingDrawing" xmlns:w10="urn:schemas-microsoft-com:office:word" xmlns:w="http://schemas.openxmlformats.org/wordprocessingml/2006/main" xmlns:w14="http://schemas.microsoft.com/office/word/2010/wordml" xmlns:w15="http://schemas.microsoft.com/office/word/2012/wordml" xmlns:w16se="http://schemas.microsoft.com/office/word/2015/wordml/symex" xmlns:wpg="http://schemas.microsoft.com/office/word/2010/wordprocessingGroup" xmlns:wpi="http://schemas.microsoft.com/office/word/2010/wordprocessingInk" xmlns:wne="http://schemas.microsoft.com/office/word/2006/wordml" xmlns:wps="http://schemas.microsoft.com/office/word/2010/wordprocessingShape" mc:Ignorable="w14 w15 w16se wp14">
+<w:footnotes xmlns:wpc="http://schemas.microsoft.com/office/word/2010/wordprocessingCanvas" xmlns:mc="http://schemas.openxmlformats.org/markup-compatibility/2006" xmlns:o="urn:schemas-microsoft-com:office:office" xmlns:r="http://schemas.openxmlformats.org/officeDocument/2006/relationships" xmlns:m="http://schemas.openxmlformats.org/officeDocument/2006/math" xmlns:v="urn:schemas-microsoft-com:vml" xmlns:wp14="http://schemas.microsoft.com/office/word/2010/wordprocessingDrawing" xmlns:wp="http://schemas.openxmlformats.org/drawingml/2006/wordprocessingDrawing" xmlns:w10="urn:schemas-microsoft-com:office:word" xmlns:w="http://schemas.openxmlformats.org/wordprocessingml/2006/main" xmlns:w14="http://schemas.microsoft.com/office/word/2010/wordml" xmlns:w15="http://schemas.microsoft.com/office/word/2012/wordml" xmlns:wpg="http://schemas.microsoft.com/office/word/2010/wordprocessingGroup" xmlns:wpi="http://schemas.microsoft.com/office/word/2010/wordprocessingInk" xmlns:wne="http://schemas.microsoft.com/office/word/2006/wordml" xmlns:wps="http://schemas.microsoft.com/office/word/2010/wordprocessingShape" mc:Ignorable="w14 w15 wp14">
   <w:footnote w:type="separator" w:id="-1">
     <w:p>
       <w:pPr>
@@ -2572,7 +3041,7 @@
 </file>
 
 <file path=word/header1.xml><?xml version="1.0" encoding="utf-8"?>
-<w:hdr xmlns:wpc="http://schemas.microsoft.com/office/word/2010/wordprocessingCanvas" xmlns:cx="http://schemas.microsoft.com/office/drawing/2014/chartex" xmlns:mc="http://schemas.openxmlformats.org/markup-compatibility/2006" xmlns:o="urn:schemas-microsoft-com:office:office" xmlns:r="http://schemas.openxmlformats.org/officeDocument/2006/relationships" xmlns:m="http://schemas.openxmlformats.org/officeDocument/2006/math" xmlns:v="urn:schemas-microsoft-com:vml" xmlns:wp14="http://schemas.microsoft.com/office/word/2010/wordprocessingDrawing" xmlns:wp="http://schemas.openxmlformats.org/drawingml/2006/wordprocessingDrawing" xmlns:w10="urn:schemas-microsoft-com:office:word" xmlns:w="http://schemas.openxmlformats.org/wordprocessingml/2006/main" xmlns:w14="http://schemas.microsoft.com/office/word/2010/wordml" xmlns:w15="http://schemas.microsoft.com/office/word/2012/wordml" xmlns:w16se="http://schemas.microsoft.com/office/word/2015/wordml/symex" xmlns:wpg="http://schemas.microsoft.com/office/word/2010/wordprocessingGroup" xmlns:wpi="http://schemas.microsoft.com/office/word/2010/wordprocessingInk" xmlns:wne="http://schemas.microsoft.com/office/word/2006/wordml" xmlns:wps="http://schemas.microsoft.com/office/word/2010/wordprocessingShape" mc:Ignorable="w14 w15 w16se wp14">
+<w:hdr xmlns:wpc="http://schemas.microsoft.com/office/word/2010/wordprocessingCanvas" xmlns:mc="http://schemas.openxmlformats.org/markup-compatibility/2006" xmlns:o="urn:schemas-microsoft-com:office:office" xmlns:r="http://schemas.openxmlformats.org/officeDocument/2006/relationships" xmlns:m="http://schemas.openxmlformats.org/officeDocument/2006/math" xmlns:v="urn:schemas-microsoft-com:vml" xmlns:wp14="http://schemas.microsoft.com/office/word/2010/wordprocessingDrawing" xmlns:wp="http://schemas.openxmlformats.org/drawingml/2006/wordprocessingDrawing" xmlns:w10="urn:schemas-microsoft-com:office:word" xmlns:w="http://schemas.openxmlformats.org/wordprocessingml/2006/main" xmlns:w14="http://schemas.microsoft.com/office/word/2010/wordml" xmlns:w15="http://schemas.microsoft.com/office/word/2012/wordml" xmlns:wpg="http://schemas.microsoft.com/office/word/2010/wordprocessingGroup" xmlns:wpi="http://schemas.microsoft.com/office/word/2010/wordprocessingInk" xmlns:wne="http://schemas.microsoft.com/office/word/2006/wordml" xmlns:wps="http://schemas.microsoft.com/office/word/2010/wordprocessingShape" mc:Ignorable="w14 w15 wp14">
   <w:p>
     <w:pPr>
       <w:pStyle w:val="En-tte"/>
@@ -2606,7 +3075,7 @@
 </file>
 
 <file path=word/numbering.xml><?xml version="1.0" encoding="utf-8"?>
-<w:numbering xmlns:wpc="http://schemas.microsoft.com/office/word/2010/wordprocessingCanvas" xmlns:cx="http://schemas.microsoft.com/office/drawing/2014/chartex" xmlns:mc="http://schemas.openxmlformats.org/markup-compatibility/2006" xmlns:o="urn:schemas-microsoft-com:office:office" xmlns:r="http://schemas.openxmlformats.org/officeDocument/2006/relationships" xmlns:m="http://schemas.openxmlformats.org/officeDocument/2006/math" xmlns:v="urn:schemas-microsoft-com:vml" xmlns:wp14="http://schemas.microsoft.com/office/word/2010/wordprocessingDrawing" xmlns:wp="http://schemas.openxmlformats.org/drawingml/2006/wordprocessingDrawing" xmlns:w10="urn:schemas-microsoft-com:office:word" xmlns:w="http://schemas.openxmlformats.org/wordprocessingml/2006/main" xmlns:w14="http://schemas.microsoft.com/office/word/2010/wordml" xmlns:w15="http://schemas.microsoft.com/office/word/2012/wordml" xmlns:w16se="http://schemas.microsoft.com/office/word/2015/wordml/symex" xmlns:wpg="http://schemas.microsoft.com/office/word/2010/wordprocessingGroup" xmlns:wpi="http://schemas.microsoft.com/office/word/2010/wordprocessingInk" xmlns:wne="http://schemas.microsoft.com/office/word/2006/wordml" xmlns:wps="http://schemas.microsoft.com/office/word/2010/wordprocessingShape" mc:Ignorable="w14 w15 w16se wp14">
+<w:numbering xmlns:wpc="http://schemas.microsoft.com/office/word/2010/wordprocessingCanvas" xmlns:mc="http://schemas.openxmlformats.org/markup-compatibility/2006" xmlns:o="urn:schemas-microsoft-com:office:office" xmlns:r="http://schemas.openxmlformats.org/officeDocument/2006/relationships" xmlns:m="http://schemas.openxmlformats.org/officeDocument/2006/math" xmlns:v="urn:schemas-microsoft-com:vml" xmlns:wp14="http://schemas.microsoft.com/office/word/2010/wordprocessingDrawing" xmlns:wp="http://schemas.openxmlformats.org/drawingml/2006/wordprocessingDrawing" xmlns:w10="urn:schemas-microsoft-com:office:word" xmlns:w="http://schemas.openxmlformats.org/wordprocessingml/2006/main" xmlns:w14="http://schemas.microsoft.com/office/word/2010/wordml" xmlns:w15="http://schemas.microsoft.com/office/word/2012/wordml" xmlns:wpg="http://schemas.microsoft.com/office/word/2010/wordprocessingGroup" xmlns:wpi="http://schemas.microsoft.com/office/word/2010/wordprocessingInk" xmlns:wne="http://schemas.microsoft.com/office/word/2006/wordml" xmlns:wps="http://schemas.microsoft.com/office/word/2010/wordprocessingShape" mc:Ignorable="w14 w15 wp14">
   <w:abstractNum w:abstractNumId="0" w15:restartNumberingAfterBreak="0">
     <w:nsid w:val="10291CB6"/>
     <w:multiLevelType w:val="hybridMultilevel"/>
@@ -3057,7 +3526,7 @@
 </file>
 
 <file path=word/styles.xml><?xml version="1.0" encoding="utf-8"?>
-<w:styles xmlns:mc="http://schemas.openxmlformats.org/markup-compatibility/2006" xmlns:r="http://schemas.openxmlformats.org/officeDocument/2006/relationships" xmlns:w="http://schemas.openxmlformats.org/wordprocessingml/2006/main" xmlns:w14="http://schemas.microsoft.com/office/word/2010/wordml" xmlns:w15="http://schemas.microsoft.com/office/word/2012/wordml" xmlns:w16se="http://schemas.microsoft.com/office/word/2015/wordml/symex" mc:Ignorable="w14 w15 w16se">
+<w:styles xmlns:mc="http://schemas.openxmlformats.org/markup-compatibility/2006" xmlns:r="http://schemas.openxmlformats.org/officeDocument/2006/relationships" xmlns:w="http://schemas.openxmlformats.org/wordprocessingml/2006/main" xmlns:w14="http://schemas.microsoft.com/office/word/2010/wordml" xmlns:w15="http://schemas.microsoft.com/office/word/2012/wordml" mc:Ignorable="w14 w15">
   <w:docDefaults>
     <w:rPrDefault>
       <w:rPr>
@@ -3767,7 +4236,7 @@
 </file>
 
 <file path=word/glossary/document.xml><?xml version="1.0" encoding="utf-8"?>
-<w:glossaryDocument xmlns:wpc="http://schemas.microsoft.com/office/word/2010/wordprocessingCanvas" xmlns:cx="http://schemas.microsoft.com/office/drawing/2014/chartex" xmlns:mc="http://schemas.openxmlformats.org/markup-compatibility/2006" xmlns:o="urn:schemas-microsoft-com:office:office" xmlns:r="http://schemas.openxmlformats.org/officeDocument/2006/relationships" xmlns:m="http://schemas.openxmlformats.org/officeDocument/2006/math" xmlns:v="urn:schemas-microsoft-com:vml" xmlns:wp14="http://schemas.microsoft.com/office/word/2010/wordprocessingDrawing" xmlns:wp="http://schemas.openxmlformats.org/drawingml/2006/wordprocessingDrawing" xmlns:w10="urn:schemas-microsoft-com:office:word" xmlns:w="http://schemas.openxmlformats.org/wordprocessingml/2006/main" xmlns:w14="http://schemas.microsoft.com/office/word/2010/wordml" xmlns:w15="http://schemas.microsoft.com/office/word/2012/wordml" xmlns:w16se="http://schemas.microsoft.com/office/word/2015/wordml/symex" xmlns:wpg="http://schemas.microsoft.com/office/word/2010/wordprocessingGroup" xmlns:wpi="http://schemas.microsoft.com/office/word/2010/wordprocessingInk" xmlns:wne="http://schemas.microsoft.com/office/word/2006/wordml" xmlns:wps="http://schemas.microsoft.com/office/word/2010/wordprocessingShape" mc:Ignorable="w14 w15 w16se wp14">
+<w:glossaryDocument xmlns:wpc="http://schemas.microsoft.com/office/word/2010/wordprocessingCanvas" xmlns:mc="http://schemas.openxmlformats.org/markup-compatibility/2006" xmlns:o="urn:schemas-microsoft-com:office:office" xmlns:r="http://schemas.openxmlformats.org/officeDocument/2006/relationships" xmlns:m="http://schemas.openxmlformats.org/officeDocument/2006/math" xmlns:v="urn:schemas-microsoft-com:vml" xmlns:wp14="http://schemas.microsoft.com/office/word/2010/wordprocessingDrawing" xmlns:wp="http://schemas.openxmlformats.org/drawingml/2006/wordprocessingDrawing" xmlns:w10="urn:schemas-microsoft-com:office:word" xmlns:w="http://schemas.openxmlformats.org/wordprocessingml/2006/main" xmlns:w14="http://schemas.microsoft.com/office/word/2010/wordml" xmlns:w15="http://schemas.microsoft.com/office/word/2012/wordml" xmlns:wpg="http://schemas.microsoft.com/office/word/2010/wordprocessingGroup" xmlns:wpi="http://schemas.microsoft.com/office/word/2010/wordprocessingInk" xmlns:wne="http://schemas.microsoft.com/office/word/2006/wordml" xmlns:wps="http://schemas.microsoft.com/office/word/2010/wordprocessingShape" mc:Ignorable="w14 w15 wp14">
   <w:docParts>
     <w:docPart>
       <w:docPartPr>
@@ -3935,7 +4404,7 @@
 </file>
 
 <file path=word/glossary/fontTable.xml><?xml version="1.0" encoding="utf-8"?>
-<w:fonts xmlns:mc="http://schemas.openxmlformats.org/markup-compatibility/2006" xmlns:r="http://schemas.openxmlformats.org/officeDocument/2006/relationships" xmlns:w="http://schemas.openxmlformats.org/wordprocessingml/2006/main" xmlns:w14="http://schemas.microsoft.com/office/word/2010/wordml" xmlns:w15="http://schemas.microsoft.com/office/word/2012/wordml" xmlns:w16se="http://schemas.microsoft.com/office/word/2015/wordml/symex" mc:Ignorable="w14 w15 w16se">
+<w:fonts xmlns:mc="http://schemas.openxmlformats.org/markup-compatibility/2006" xmlns:r="http://schemas.openxmlformats.org/officeDocument/2006/relationships" xmlns:w="http://schemas.openxmlformats.org/wordprocessingml/2006/main" xmlns:w14="http://schemas.microsoft.com/office/word/2010/wordml" xmlns:w15="http://schemas.microsoft.com/office/word/2012/wordml" mc:Ignorable="w14 w15">
   <w:font w:name="Symbol">
     <w:panose1 w:val="05050102010706020507"/>
     <w:charset w:val="02"/>
@@ -3948,7 +4417,7 @@
     <w:charset w:val="00"/>
     <w:family w:val="roman"/>
     <w:pitch w:val="variable"/>
-    <w:sig w:usb0="E0002EFF" w:usb1="C0007843" w:usb2="00000009" w:usb3="00000000" w:csb0="000001FF" w:csb1="00000000"/>
+    <w:sig w:usb0="E0002EFF" w:usb1="C000785B" w:usb2="00000009" w:usb3="00000000" w:csb0="000001FF" w:csb1="00000000"/>
   </w:font>
   <w:font w:name="Courier New">
     <w:panose1 w:val="02070309020205020404"/>
@@ -3969,14 +4438,14 @@
     <w:charset w:val="00"/>
     <w:family w:val="swiss"/>
     <w:pitch w:val="variable"/>
-    <w:sig w:usb0="E00002FF" w:usb1="4000ACFF" w:usb2="00000001" w:usb3="00000000" w:csb0="0000019F" w:csb1="00000000"/>
+    <w:sig w:usb0="E0002AFF" w:usb1="C000247B" w:usb2="00000009" w:usb3="00000000" w:csb0="000001FF" w:csb1="00000000"/>
   </w:font>
   <w:font w:name="Calibri Light">
     <w:panose1 w:val="020F0302020204030204"/>
     <w:charset w:val="00"/>
     <w:family w:val="swiss"/>
     <w:pitch w:val="variable"/>
-    <w:sig w:usb0="A00002EF" w:usb1="4000207B" w:usb2="00000000" w:usb3="00000000" w:csb0="0000019F" w:csb1="00000000"/>
+    <w:sig w:usb0="E0002AFF" w:usb1="C000247B" w:usb2="00000009" w:usb3="00000000" w:csb0="000001FF" w:csb1="00000000"/>
   </w:font>
   <w:font w:name="Liberation Sans">
     <w:altName w:val="Arial"/>
@@ -3991,7 +4460,7 @@
     <w:charset w:val="86"/>
     <w:family w:val="swiss"/>
     <w:pitch w:val="variable"/>
-    <w:sig w:usb0="80000287" w:usb1="28CF3C52" w:usb2="00000016" w:usb3="00000000" w:csb0="0004001F" w:csb1="00000000"/>
+    <w:sig w:usb0="80000287" w:usb1="28CF3C50" w:usb2="00000016" w:usb3="00000000" w:csb0="0004001F" w:csb1="00000000"/>
   </w:font>
   <w:font w:name="Arial">
     <w:panose1 w:val="020B0604020202020204"/>
@@ -4004,7 +4473,7 @@
 </file>
 
 <file path=word/glossary/settings.xml><?xml version="1.0" encoding="utf-8"?>
-<w:settings xmlns:mc="http://schemas.openxmlformats.org/markup-compatibility/2006" xmlns:o="urn:schemas-microsoft-com:office:office" xmlns:r="http://schemas.openxmlformats.org/officeDocument/2006/relationships" xmlns:m="http://schemas.openxmlformats.org/officeDocument/2006/math" xmlns:v="urn:schemas-microsoft-com:vml" xmlns:w10="urn:schemas-microsoft-com:office:word" xmlns:w="http://schemas.openxmlformats.org/wordprocessingml/2006/main" xmlns:w14="http://schemas.microsoft.com/office/word/2010/wordml" xmlns:w15="http://schemas.microsoft.com/office/word/2012/wordml" xmlns:w16se="http://schemas.microsoft.com/office/word/2015/wordml/symex" xmlns:sl="http://schemas.openxmlformats.org/schemaLibrary/2006/main" mc:Ignorable="w14 w15 w16se">
+<w:settings xmlns:mc="http://schemas.openxmlformats.org/markup-compatibility/2006" xmlns:o="urn:schemas-microsoft-com:office:office" xmlns:r="http://schemas.openxmlformats.org/officeDocument/2006/relationships" xmlns:m="http://schemas.openxmlformats.org/officeDocument/2006/math" xmlns:v="urn:schemas-microsoft-com:vml" xmlns:w10="urn:schemas-microsoft-com:office:word" xmlns:w="http://schemas.openxmlformats.org/wordprocessingml/2006/main" xmlns:w14="http://schemas.microsoft.com/office/word/2010/wordml" xmlns:w15="http://schemas.microsoft.com/office/word/2012/wordml" xmlns:sl="http://schemas.openxmlformats.org/schemaLibrary/2006/main" mc:Ignorable="w14 w15">
   <w:view w:val="normal"/>
   <w:defaultTabStop w:val="708"/>
   <w:hyphenationZone w:val="425"/>
@@ -4021,6 +4490,7 @@
     <w:rsidRoot w:val="008A6B35"/>
     <w:rsid w:val="000D0F15"/>
     <w:rsid w:val="008A6B35"/>
+    <w:rsid w:val="00DF7767"/>
   </w:rsids>
   <m:mathPr>
     <m:mathFont m:val="Cambria Math"/>
@@ -4037,14 +4507,14 @@
   </m:mathPr>
   <w:themeFontLang w:val="fr-CA"/>
   <w:clrSchemeMapping w:bg1="light1" w:t1="dark1" w:bg2="light2" w:t2="dark2" w:accent1="accent1" w:accent2="accent2" w:accent3="accent3" w:accent4="accent4" w:accent5="accent5" w:accent6="accent6" w:hyperlink="hyperlink" w:followedHyperlink="followedHyperlink"/>
-  <w:decimalSymbol w:val=","/>
-  <w:listSeparator w:val=";"/>
+  <w:decimalSymbol w:val="."/>
+  <w:listSeparator w:val=","/>
   <w15:chartTrackingRefBased/>
 </w:settings>
 </file>
 
 <file path=word/glossary/styles.xml><?xml version="1.0" encoding="utf-8"?>
-<w:styles xmlns:mc="http://schemas.openxmlformats.org/markup-compatibility/2006" xmlns:r="http://schemas.openxmlformats.org/officeDocument/2006/relationships" xmlns:w="http://schemas.openxmlformats.org/wordprocessingml/2006/main" xmlns:w14="http://schemas.microsoft.com/office/word/2010/wordml" xmlns:w15="http://schemas.microsoft.com/office/word/2012/wordml" xmlns:w16se="http://schemas.microsoft.com/office/word/2015/wordml/symex" mc:Ignorable="w14 w15 w16se">
+<w:styles xmlns:mc="http://schemas.openxmlformats.org/markup-compatibility/2006" xmlns:r="http://schemas.openxmlformats.org/officeDocument/2006/relationships" xmlns:w="http://schemas.openxmlformats.org/wordprocessingml/2006/main" xmlns:w14="http://schemas.microsoft.com/office/word/2010/wordml" xmlns:w15="http://schemas.microsoft.com/office/word/2012/wordml" mc:Ignorable="w14 w15">
   <w:docDefaults>
     <w:rPrDefault>
       <w:rPr>
@@ -4488,7 +4958,7 @@
 </file>
 
 <file path=word/glossary/webSettings.xml><?xml version="1.0" encoding="utf-8"?>
-<w:webSettings xmlns:mc="http://schemas.openxmlformats.org/markup-compatibility/2006" xmlns:r="http://schemas.openxmlformats.org/officeDocument/2006/relationships" xmlns:w="http://schemas.openxmlformats.org/wordprocessingml/2006/main" xmlns:w14="http://schemas.microsoft.com/office/word/2010/wordml" xmlns:w15="http://schemas.microsoft.com/office/word/2012/wordml" xmlns:w16se="http://schemas.microsoft.com/office/word/2015/wordml/symex" mc:Ignorable="w14 w15 w16se">
+<w:webSettings xmlns:mc="http://schemas.openxmlformats.org/markup-compatibility/2006" xmlns:r="http://schemas.openxmlformats.org/officeDocument/2006/relationships" xmlns:w="http://schemas.openxmlformats.org/wordprocessingml/2006/main" xmlns:w14="http://schemas.microsoft.com/office/word/2010/wordml" xmlns:w15="http://schemas.microsoft.com/office/word/2012/wordml" mc:Ignorable="w14 w15">
   <w:optimizeForBrowser/>
   <w:allowPNG/>
 </w:webSettings>
@@ -4779,7 +5249,7 @@
 </file>
 
 <file path=customXml/itemProps2.xml><?xml version="1.0" encoding="utf-8"?>
-<ds:datastoreItem xmlns:ds="http://schemas.openxmlformats.org/officeDocument/2006/customXml" ds:itemID="{6AD72FC8-7BBF-492B-9010-5DF695CC1232}">
+<ds:datastoreItem xmlns:ds="http://schemas.openxmlformats.org/officeDocument/2006/customXml" ds:itemID="{1BBF68E3-6A4A-4848-9F07-508936073153}">
   <ds:schemaRefs>
     <ds:schemaRef ds:uri="http://schemas.openxmlformats.org/officeDocument/2006/bibliography"/>
   </ds:schemaRefs>

</xml_diff>